<commit_message>
Atualização e conteúdo no README
Atualizei as informações no documento e inseri um conteudo no README
</commit_message>
<xml_diff>
--- a/Instalações-e-configurações-para-o-ambiente-de-desevolvimento.docx
+++ b/Instalações-e-configurações-para-o-ambiente-de-desevolvimento.docx
@@ -111,7 +111,24 @@
           <w:color w:val="24292E"/>
           <w:shd w:val="clear" w:color="auto" w:fill="FFFFFF"/>
         </w:rPr>
-        <w:t xml:space="preserve"> é um gerenciador de programas e nos ajudará a instalar os programas de maneira programática, pelo terminal do Windows.</w:t>
+        <w:t xml:space="preserve"> é um </w:t>
+      </w:r>
+      <w:r>
+        <w:rPr>
+          <w:rFonts w:ascii="Segoe UI" w:hAnsi="Segoe UI" w:cs="Segoe UI"/>
+          <w:color w:val="24292E"/>
+          <w:u w:val="single"/>
+          <w:shd w:val="clear" w:color="auto" w:fill="FFFFFF"/>
+        </w:rPr>
+        <w:t>gerenciador de programas</w:t>
+      </w:r>
+      <w:r>
+        <w:rPr>
+          <w:rFonts w:ascii="Segoe UI" w:hAnsi="Segoe UI" w:cs="Segoe UI"/>
+          <w:color w:val="24292E"/>
+          <w:shd w:val="clear" w:color="auto" w:fill="FFFFFF"/>
+        </w:rPr>
+        <w:t xml:space="preserve"> e nos ajudará a instalar os programas de maneira programática, pelo terminal do Windows.</w:t>
       </w:r>
     </w:p>
     <w:p>
@@ -186,6 +203,7 @@
         <w:rPr>
           <w:rFonts w:ascii="Segoe UI" w:hAnsi="Segoe UI" w:cs="Segoe UI"/>
           <w:color w:val="24292E"/>
+          <w:u w:val="single"/>
         </w:rPr>
       </w:pPr>
       <w:r>
@@ -209,7 +227,29 @@
           <w:rFonts w:ascii="Segoe UI" w:hAnsi="Segoe UI" w:cs="Segoe UI"/>
           <w:color w:val="24292E"/>
         </w:rPr>
-        <w:t xml:space="preserve"> é uma interface de desenvolvimento e nos ajudará a escrever nossos programas</w:t>
+        <w:t xml:space="preserve"> é </w:t>
+      </w:r>
+      <w:r>
+        <w:rPr>
+          <w:rFonts w:ascii="Segoe UI" w:hAnsi="Segoe UI" w:cs="Segoe UI"/>
+          <w:color w:val="24292E"/>
+          <w:u w:val="single"/>
+        </w:rPr>
+        <w:t>uma interface de desenvolvimento</w:t>
+      </w:r>
+      <w:r>
+        <w:rPr>
+          <w:rFonts w:ascii="Segoe UI" w:hAnsi="Segoe UI" w:cs="Segoe UI"/>
+          <w:color w:val="24292E"/>
+        </w:rPr>
+        <w:t xml:space="preserve"> e nos ajudará a escrever nossos programas</w:t>
+      </w:r>
+      <w:r>
+        <w:rPr>
+          <w:rFonts w:ascii="Segoe UI" w:hAnsi="Segoe UI" w:cs="Segoe UI"/>
+          <w:color w:val="24292E"/>
+        </w:rPr>
+        <w:t>.</w:t>
       </w:r>
     </w:p>
     <w:p>
@@ -276,7 +316,22 @@
           <w:rFonts w:ascii="Segoe UI" w:hAnsi="Segoe UI" w:cs="Segoe UI"/>
           <w:color w:val="24292E"/>
         </w:rPr>
-        <w:t xml:space="preserve">, pois ele é um browser moderno e que nos ajudará a desenvolver com ferramentas próprias do navegador. Além disso, o motor que roda </w:t>
+        <w:t xml:space="preserve">, pois ele é um </w:t>
+      </w:r>
+      <w:r>
+        <w:rPr>
+          <w:rFonts w:ascii="Segoe UI" w:hAnsi="Segoe UI" w:cs="Segoe UI"/>
+          <w:color w:val="24292E"/>
+          <w:u w:val="single"/>
+        </w:rPr>
+        <w:t>browser moderno</w:t>
+      </w:r>
+      <w:r>
+        <w:rPr>
+          <w:rFonts w:ascii="Segoe UI" w:hAnsi="Segoe UI" w:cs="Segoe UI"/>
+          <w:color w:val="24292E"/>
+        </w:rPr>
+        <w:t xml:space="preserve"> e que nos ajudará a desenvolver com ferramentas próprias do navegador. Além disso, o motor que roda </w:t>
       </w:r>
       <w:proofErr w:type="spellStart"/>
       <w:proofErr w:type="gramStart"/>
@@ -353,6 +408,7 @@
         <w:rPr>
           <w:rFonts w:ascii="Segoe UI" w:hAnsi="Segoe UI" w:cs="Segoe UI"/>
           <w:color w:val="24292E"/>
+          <w:u w:val="single"/>
         </w:rPr>
         <w:t xml:space="preserve">É um motor </w:t>
       </w:r>
@@ -362,6 +418,7 @@
         <w:rPr>
           <w:rFonts w:ascii="Segoe UI" w:hAnsi="Segoe UI" w:cs="Segoe UI"/>
           <w:color w:val="24292E"/>
+          <w:u w:val="single"/>
         </w:rPr>
         <w:t>JavaScript</w:t>
       </w:r>
@@ -371,15 +428,16 @@
         <w:rPr>
           <w:rFonts w:ascii="Segoe UI" w:hAnsi="Segoe UI" w:cs="Segoe UI"/>
           <w:color w:val="24292E"/>
-        </w:rPr>
-        <w:t xml:space="preserve"> capaz de entender e executar nosso</w:t>
-      </w:r>
-      <w:r>
-        <w:rPr>
-          <w:rFonts w:ascii="Segoe UI" w:hAnsi="Segoe UI" w:cs="Segoe UI"/>
-          <w:color w:val="24292E"/>
-        </w:rPr>
-        <w:t xml:space="preserve">s códigos escritos na linguagem, é  mesmo motor que o </w:t>
+          <w:u w:val="single"/>
+        </w:rPr>
+        <w:t xml:space="preserve"> capaz de entender e executar nossos códigos</w:t>
+      </w:r>
+      <w:r>
+        <w:rPr>
+          <w:rFonts w:ascii="Segoe UI" w:hAnsi="Segoe UI" w:cs="Segoe UI"/>
+          <w:color w:val="24292E"/>
+        </w:rPr>
+        <w:t xml:space="preserve"> escritos na linguagem, é  mesmo motor que o </w:t>
       </w:r>
       <w:r>
         <w:rPr>
@@ -415,6 +473,171 @@
           <w:color w:val="24292E"/>
         </w:rPr>
       </w:pPr>
+    </w:p>
+    <w:p>
+      <w:pPr>
+        <w:pStyle w:val="NormalWeb"/>
+        <w:shd w:val="clear" w:color="auto" w:fill="FFFFFF"/>
+        <w:spacing w:before="0" w:beforeAutospacing="0" w:after="240" w:afterAutospacing="0"/>
+        <w:rPr>
+          <w:rFonts w:ascii="Arial" w:hAnsi="Arial" w:cs="Arial"/>
+          <w:sz w:val="30"/>
+          <w:szCs w:val="30"/>
+          <w:shd w:val="clear" w:color="auto" w:fill="FFFFFF"/>
+        </w:rPr>
+      </w:pPr>
+      <w:proofErr w:type="spellStart"/>
+      <w:r>
+        <w:rPr>
+          <w:rFonts w:ascii="Arial" w:hAnsi="Arial" w:cs="Arial"/>
+          <w:sz w:val="30"/>
+          <w:szCs w:val="30"/>
+          <w:shd w:val="clear" w:color="auto" w:fill="FFFFFF"/>
+        </w:rPr>
+        <w:t>N</w:t>
+      </w:r>
+      <w:r>
+        <w:rPr>
+          <w:rFonts w:ascii="Arial" w:hAnsi="Arial" w:cs="Arial"/>
+          <w:sz w:val="30"/>
+          <w:szCs w:val="30"/>
+          <w:shd w:val="clear" w:color="auto" w:fill="FFFFFF"/>
+        </w:rPr>
+        <w:t>pm</w:t>
+      </w:r>
+      <w:proofErr w:type="spellEnd"/>
+    </w:p>
+    <w:p>
+      <w:pPr>
+        <w:pStyle w:val="NormalWeb"/>
+        <w:shd w:val="clear" w:color="auto" w:fill="FFFFFF"/>
+        <w:spacing w:before="0" w:beforeAutospacing="0" w:after="240" w:afterAutospacing="0"/>
+        <w:rPr>
+          <w:rFonts w:ascii="Segoe UI" w:hAnsi="Segoe UI" w:cs="Segoe UI"/>
+          <w:color w:val="24292E"/>
+          <w:szCs w:val="30"/>
+        </w:rPr>
+      </w:pPr>
+      <w:r>
+        <w:rPr>
+          <w:rFonts w:ascii="Segoe UI" w:hAnsi="Segoe UI" w:cs="Segoe UI"/>
+          <w:color w:val="24292E"/>
+          <w:szCs w:val="30"/>
+        </w:rPr>
+        <w:t xml:space="preserve">O </w:t>
+      </w:r>
+      <w:proofErr w:type="spellStart"/>
+      <w:r>
+        <w:rPr>
+          <w:rFonts w:ascii="Segoe UI" w:hAnsi="Segoe UI" w:cs="Segoe UI"/>
+          <w:color w:val="24292E"/>
+          <w:szCs w:val="30"/>
+        </w:rPr>
+        <w:t>npm</w:t>
+      </w:r>
+      <w:proofErr w:type="spellEnd"/>
+      <w:r>
+        <w:rPr>
+          <w:rFonts w:ascii="Segoe UI" w:hAnsi="Segoe UI" w:cs="Segoe UI"/>
+          <w:color w:val="24292E"/>
+          <w:szCs w:val="30"/>
+        </w:rPr>
+        <w:t xml:space="preserve"> é um </w:t>
+      </w:r>
+      <w:r>
+        <w:rPr>
+          <w:rFonts w:ascii="Segoe UI" w:hAnsi="Segoe UI" w:cs="Segoe UI"/>
+          <w:color w:val="24292E"/>
+          <w:szCs w:val="30"/>
+          <w:u w:val="single"/>
+        </w:rPr>
+        <w:t xml:space="preserve">gerenciador de pacotes para a linguagem </w:t>
+      </w:r>
+      <w:proofErr w:type="spellStart"/>
+      <w:proofErr w:type="gramStart"/>
+      <w:r>
+        <w:rPr>
+          <w:rFonts w:ascii="Segoe UI" w:hAnsi="Segoe UI" w:cs="Segoe UI"/>
+          <w:color w:val="24292E"/>
+          <w:szCs w:val="30"/>
+          <w:u w:val="single"/>
+        </w:rPr>
+        <w:t>JavaScript</w:t>
+      </w:r>
+      <w:proofErr w:type="spellEnd"/>
+      <w:proofErr w:type="gramEnd"/>
+      <w:r>
+        <w:rPr>
+          <w:rFonts w:ascii="Segoe UI" w:hAnsi="Segoe UI" w:cs="Segoe UI"/>
+          <w:color w:val="24292E"/>
+          <w:szCs w:val="30"/>
+        </w:rPr>
+        <w:t xml:space="preserve">. É o gerenciador de pacotes padrão para o ambiente de tempo de execução </w:t>
+      </w:r>
+      <w:proofErr w:type="spellStart"/>
+      <w:proofErr w:type="gramStart"/>
+      <w:r>
+        <w:rPr>
+          <w:rFonts w:ascii="Segoe UI" w:hAnsi="Segoe UI" w:cs="Segoe UI"/>
+          <w:color w:val="24292E"/>
+          <w:szCs w:val="30"/>
+        </w:rPr>
+        <w:t>JavaScript</w:t>
+      </w:r>
+      <w:proofErr w:type="spellEnd"/>
+      <w:proofErr w:type="gramEnd"/>
+      <w:r>
+        <w:rPr>
+          <w:rFonts w:ascii="Segoe UI" w:hAnsi="Segoe UI" w:cs="Segoe UI"/>
+          <w:color w:val="24292E"/>
+          <w:szCs w:val="30"/>
+        </w:rPr>
+        <w:t xml:space="preserve"> Node.js.</w:t>
+      </w:r>
+      <w:r>
+        <w:rPr>
+          <w:rFonts w:ascii="Segoe UI" w:hAnsi="Segoe UI" w:cs="Segoe UI"/>
+          <w:color w:val="24292E"/>
+          <w:szCs w:val="30"/>
+        </w:rPr>
+        <w:t xml:space="preserve"> </w:t>
+      </w:r>
+      <w:bookmarkStart w:id="0" w:name="_GoBack"/>
+      <w:bookmarkEnd w:id="0"/>
+      <w:r>
+        <w:rPr>
+          <w:rFonts w:ascii="Segoe UI" w:hAnsi="Segoe UI" w:cs="Segoe UI"/>
+          <w:color w:val="24292E"/>
+          <w:szCs w:val="30"/>
+        </w:rPr>
+        <w:t>Ao</w:t>
+      </w:r>
+      <w:r>
+        <w:rPr>
+          <w:rFonts w:ascii="Segoe UI" w:hAnsi="Segoe UI" w:cs="Segoe UI"/>
+          <w:color w:val="24292E"/>
+          <w:szCs w:val="30"/>
+        </w:rPr>
+        <w:t xml:space="preserve"> instalar o Node o </w:t>
+      </w:r>
+      <w:proofErr w:type="spellStart"/>
+      <w:r>
+        <w:rPr>
+          <w:rFonts w:ascii="Segoe UI" w:hAnsi="Segoe UI" w:cs="Segoe UI"/>
+          <w:color w:val="24292E"/>
+          <w:szCs w:val="30"/>
+        </w:rPr>
+        <w:t>npm</w:t>
+      </w:r>
+      <w:proofErr w:type="spellEnd"/>
+      <w:r>
+        <w:rPr>
+          <w:rFonts w:ascii="Segoe UI" w:hAnsi="Segoe UI" w:cs="Segoe UI"/>
+          <w:color w:val="24292E"/>
+          <w:szCs w:val="30"/>
+        </w:rPr>
+        <w:t xml:space="preserve"> será instalado automaticamente.</w:t>
+      </w:r>
     </w:p>
     <w:p>
       <w:pPr>
@@ -428,45 +651,6 @@
           <w:sz w:val="32"/>
         </w:rPr>
       </w:pPr>
-    </w:p>
-    <w:p>
-      <w:pPr>
-        <w:pStyle w:val="NormalWeb"/>
-        <w:shd w:val="clear" w:color="auto" w:fill="FFFFFF"/>
-        <w:spacing w:before="0" w:beforeAutospacing="0" w:after="240" w:afterAutospacing="0"/>
-        <w:jc w:val="center"/>
-        <w:rPr>
-          <w:rFonts w:ascii="Segoe UI" w:hAnsi="Segoe UI" w:cs="Segoe UI"/>
-          <w:color w:val="24292E"/>
-          <w:sz w:val="32"/>
-        </w:rPr>
-      </w:pPr>
-    </w:p>
-    <w:p>
-      <w:pPr>
-        <w:pStyle w:val="NormalWeb"/>
-        <w:shd w:val="clear" w:color="auto" w:fill="FFFFFF"/>
-        <w:spacing w:before="0" w:beforeAutospacing="0" w:after="240" w:afterAutospacing="0"/>
-        <w:jc w:val="center"/>
-        <w:rPr>
-          <w:rFonts w:ascii="Segoe UI" w:hAnsi="Segoe UI" w:cs="Segoe UI"/>
-          <w:color w:val="24292E"/>
-          <w:sz w:val="32"/>
-        </w:rPr>
-      </w:pPr>
-    </w:p>
-    <w:p>
-      <w:pPr>
-        <w:pStyle w:val="NormalWeb"/>
-        <w:shd w:val="clear" w:color="auto" w:fill="FFFFFF"/>
-        <w:spacing w:before="0" w:beforeAutospacing="0" w:after="240" w:afterAutospacing="0"/>
-        <w:jc w:val="center"/>
-        <w:rPr>
-          <w:rFonts w:ascii="Segoe UI" w:hAnsi="Segoe UI" w:cs="Segoe UI"/>
-          <w:color w:val="24292E"/>
-          <w:sz w:val="32"/>
-        </w:rPr>
-      </w:pPr>
       <w:r>
         <w:rPr>
           <w:rFonts w:ascii="Segoe UI" w:hAnsi="Segoe UI" w:cs="Segoe UI"/>
@@ -540,6 +724,13 @@
         </w:rPr>
         <w:t xml:space="preserve"> no modo de desenvolvedor</w:t>
       </w:r>
+      <w:r>
+        <w:rPr>
+          <w:rFonts w:ascii="Segoe UI" w:hAnsi="Segoe UI" w:cs="Segoe UI"/>
+          <w:color w:val="24292E"/>
+        </w:rPr>
+        <w:t>.</w:t>
+      </w:r>
     </w:p>
     <w:p>
       <w:pPr>
@@ -1067,8 +1258,6 @@
           <w:szCs w:val="30"/>
         </w:rPr>
       </w:pPr>
-      <w:bookmarkStart w:id="0" w:name="_GoBack"/>
-      <w:bookmarkEnd w:id="0"/>
     </w:p>
     <w:p>
       <w:pPr>

</xml_diff>